<commit_message>
okomentovany sekvencny diagram a doplnene do specifikacie ze udaje sa ukaldaju automaticky
</commit_message>
<xml_diff>
--- a/WoodMaster - Návrh projektu.docx
+++ b/WoodMaster - Návrh projektu.docx
@@ -1437,26 +1437,16 @@
               <w:t>.</w:t>
             </w:r>
             <w:r>
-              <w:t xml:space="preserve"> Na základe prihlasovacích údajov sa nastaví GUI aplikácie s prvkami buď pre manažéra firmy alebo pracovníka firmy. Zákazník vyžaduje údržbu a </w:t>
-            </w:r>
-            <w:proofErr w:type="spellStart"/>
-            <w:r>
-              <w:t>updatovanie</w:t>
-            </w:r>
-            <w:proofErr w:type="spellEnd"/>
-            <w:r>
-              <w:t xml:space="preserve"> aplikácie a aplikácia by nemala byť spustiteľná ak nie je </w:t>
-            </w:r>
-            <w:proofErr w:type="spellStart"/>
-            <w:r>
-              <w:t>updatovaná</w:t>
-            </w:r>
-            <w:proofErr w:type="spellEnd"/>
-            <w:r>
-              <w:t xml:space="preserve"> na aktuálnu verziu na serveri.</w:t>
+              <w:t xml:space="preserve"> Na základe prihlasovacích údajov sa nastaví GUI aplikácie s prvkami buď pre manažéra firmy alebo pracovníka firmy.</w:t>
+            </w:r>
+            <w:r>
+              <w:t xml:space="preserve"> Údaje pridané do aplikácie majú byť automaticky po pridaní uložené do databázy.</w:t>
             </w:r>
             <w:bookmarkStart w:id="9" w:name="_GoBack"/>
             <w:bookmarkEnd w:id="9"/>
+            <w:r>
+              <w:t xml:space="preserve"> Zákazník vyžaduje údržbu a updatovanie aplikácie a aplikácia by nemala byť spustiteľná ak nie je updatovaná na aktuálnu verziu na serveri.</w:t>
+            </w:r>
             <w:r>
               <w:fldChar w:fldCharType="end"/>
             </w:r>
@@ -1927,6 +1917,7 @@
     <w:lsdException w:name="Strong" w:qFormat="1"/>
     <w:lsdException w:name="Emphasis" w:qFormat="1"/>
     <w:lsdException w:name="HTML Preformatted" w:semiHidden="1" w:unhideWhenUsed="1"/>
+    <w:lsdException w:name="Normal Table" w:semiHidden="1" w:unhideWhenUsed="1"/>
     <w:lsdException w:name="No List" w:semiHidden="1" w:unhideWhenUsed="1"/>
     <w:lsdException w:name="Outline List 1" w:semiHidden="1" w:unhideWhenUsed="1"/>
     <w:lsdException w:name="Outline List 2" w:semiHidden="1" w:unhideWhenUsed="1"/>
@@ -1969,8 +1960,10 @@
     <w:lsdException w:name="Table Elegant" w:semiHidden="1" w:unhideWhenUsed="1"/>
     <w:lsdException w:name="Table Professional" w:semiHidden="1" w:unhideWhenUsed="1"/>
     <w:lsdException w:name="Table Subtle 1" w:semiHidden="1" w:unhideWhenUsed="1"/>
+    <w:lsdException w:name="Table Subtle 2" w:semiHidden="1" w:unhideWhenUsed="1"/>
     <w:lsdException w:name="Table Web 1" w:semiHidden="1" w:unhideWhenUsed="1"/>
     <w:lsdException w:name="Table Web 2" w:semiHidden="1" w:unhideWhenUsed="1"/>
+    <w:lsdException w:name="Table Web 3" w:semiHidden="1" w:unhideWhenUsed="1"/>
     <w:lsdException w:name="Table Theme" w:semiHidden="1" w:unhideWhenUsed="1"/>
     <w:lsdException w:name="Placeholder Text" w:semiHidden="1" w:uiPriority="99"/>
     <w:lsdException w:name="No Spacing" w:uiPriority="1" w:qFormat="1"/>

</xml_diff>